<commit_message>
Update Module 1_Softskills Effective Communication.docx
</commit_message>
<xml_diff>
--- a/SoftSkills/Module 1_Softskills Effective Communication/Module 1_Softskills Effective Communication.docx
+++ b/SoftSkills/Module 1_Softskills Effective Communication/Module 1_Softskills Effective Communication.docx
@@ -30,41 +30,27 @@
       </w:pPr>
       <w:r>
         <w:rPr>
-          <w:sz w:val="26"/>
-          <w:szCs w:val="26"/>
-        </w:rPr>
-        <w:t>Subject</w:t>
-      </w:r>
-      <w:r>
-        <w:rPr>
           <w:b/>
           <w:bCs/>
           <w:sz w:val="26"/>
           <w:szCs w:val="26"/>
         </w:rPr>
-        <w:t>:</w:t>
-      </w:r>
-      <w:r>
-        <w:rPr>
-          <w:sz w:val="26"/>
-          <w:szCs w:val="26"/>
-        </w:rPr>
-        <w:t xml:space="preserve"> Thank You for Your Support</w:t>
-      </w:r>
-    </w:p>
-    <w:p>
-      <w:pPr>
-        <w:rPr>
-          <w:sz w:val="26"/>
-          <w:szCs w:val="26"/>
-        </w:rPr>
-      </w:pPr>
-      <w:r>
-        <w:rPr>
-          <w:sz w:val="26"/>
-          <w:szCs w:val="26"/>
-        </w:rPr>
-        <w:t>Dear Sir,</w:t>
+        <w:t>Subject: Thank You</w:t>
+      </w:r>
+    </w:p>
+    <w:p>
+      <w:pPr>
+        <w:rPr>
+          <w:sz w:val="26"/>
+          <w:szCs w:val="26"/>
+        </w:rPr>
+      </w:pPr>
+      <w:r>
+        <w:rPr>
+          <w:sz w:val="26"/>
+          <w:szCs w:val="26"/>
+        </w:rPr>
+        <w:t>Dear Madam,</w:t>
       </w:r>
       <w:r>
         <w:rPr>
@@ -72,37 +58,44 @@
           <w:szCs w:val="26"/>
         </w:rPr>
         <w:br/>
-        <w:t>I hope you are doing well. I wanted to express my sincere gratitude for your support and guidance during the recent project. Your timely inputs and encouragement played a significant role in helping me complete the task successfully.</w:t>
-      </w:r>
-    </w:p>
-    <w:p>
-      <w:pPr>
-        <w:rPr>
-          <w:sz w:val="26"/>
-          <w:szCs w:val="26"/>
-        </w:rPr>
-      </w:pPr>
-      <w:r>
-        <w:rPr>
-          <w:sz w:val="26"/>
-          <w:szCs w:val="26"/>
-        </w:rPr>
-        <w:t>Thank you once again for your assistance. I truly appreciate it.</w:t>
-      </w:r>
-    </w:p>
-    <w:p>
-      <w:pPr>
-        <w:rPr>
-          <w:sz w:val="26"/>
-          <w:szCs w:val="26"/>
-        </w:rPr>
-      </w:pPr>
-      <w:r>
-        <w:rPr>
-          <w:sz w:val="26"/>
-          <w:szCs w:val="26"/>
-        </w:rPr>
-        <w:t>Warm regards,</w:t>
+        <w:t>Hope you are doing well. I just want to say thank you for your support and guidance for the recent project. Your help and motivation really supported me to finish the work successfully.</w:t>
+      </w:r>
+    </w:p>
+    <w:p>
+      <w:pPr>
+        <w:rPr>
+          <w:sz w:val="26"/>
+          <w:szCs w:val="26"/>
+        </w:rPr>
+      </w:pPr>
+      <w:r>
+        <w:rPr>
+          <w:sz w:val="26"/>
+          <w:szCs w:val="26"/>
+        </w:rPr>
+        <w:t>Once again, thank you so much. I really appreciate it.</w:t>
+      </w:r>
+    </w:p>
+    <w:p>
+      <w:pPr>
+        <w:rPr>
+          <w:sz w:val="26"/>
+          <w:szCs w:val="26"/>
+        </w:rPr>
+      </w:pPr>
+      <w:r>
+        <w:rPr>
+          <w:sz w:val="26"/>
+          <w:szCs w:val="26"/>
+        </w:rPr>
+        <w:t>Best</w:t>
+      </w:r>
+      <w:r>
+        <w:rPr>
+          <w:sz w:val="26"/>
+          <w:szCs w:val="26"/>
+        </w:rPr>
+        <w:t xml:space="preserve"> regards,</w:t>
       </w:r>
       <w:r>
         <w:rPr>
@@ -110,50 +103,51 @@
           <w:szCs w:val="26"/>
         </w:rPr>
         <w:br/>
-        <w:t>Varun</w:t>
-      </w:r>
-      <w:r>
+        <w:t>Varun Mehta</w:t>
+      </w:r>
+    </w:p>
+    <w:p>
+      <w:pPr>
+        <w:rPr>
+          <w:sz w:val="26"/>
+          <w:szCs w:val="26"/>
+        </w:rPr>
+      </w:pPr>
+      <w:r>
+        <w:rPr>
+          <w:sz w:val="26"/>
+          <w:szCs w:val="26"/>
+        </w:rPr>
+        <w:pict w14:anchorId="54FF59B0">
+          <v:rect id="_x0000_i1205" style="width:0;height:1.5pt" o:hralign="center" o:hrstd="t" o:hr="t" fillcolor="#a0a0a0" stroked="f"/>
+        </w:pict>
+      </w:r>
+    </w:p>
+    <w:p>
+      <w:pPr>
         <w:rPr>
           <w:b/>
           <w:bCs/>
           <w:sz w:val="26"/>
           <w:szCs w:val="26"/>
         </w:rPr>
-        <w:t xml:space="preserve"> </w:t>
-      </w:r>
-      <w:r>
-        <w:rPr>
-          <w:sz w:val="26"/>
-          <w:szCs w:val="26"/>
-        </w:rPr>
-        <w:t>Mehta</w:t>
-      </w:r>
-    </w:p>
-    <w:p>
-      <w:pPr>
-        <w:rPr>
-          <w:sz w:val="26"/>
-          <w:szCs w:val="26"/>
-        </w:rPr>
-      </w:pPr>
-      <w:r>
-        <w:rPr>
-          <w:sz w:val="26"/>
-          <w:szCs w:val="26"/>
-        </w:rPr>
-        <w:pict w14:anchorId="6BC507A2">
-          <v:rect id="_x0000_i1049" style="width:0;height:1.5pt" o:hrstd="t" o:hr="t" fillcolor="#a0a0a0" stroked="f"/>
-        </w:pict>
-      </w:r>
-    </w:p>
-    <w:p>
-      <w:pPr>
+      </w:pPr>
+      <w:r>
         <w:rPr>
           <w:b/>
           <w:bCs/>
           <w:sz w:val="26"/>
           <w:szCs w:val="26"/>
         </w:rPr>
+        <w:t>2. Letter of Apology</w:t>
+      </w:r>
+    </w:p>
+    <w:p>
+      <w:pPr>
+        <w:rPr>
+          <w:sz w:val="26"/>
+          <w:szCs w:val="26"/>
+        </w:rPr>
       </w:pPr>
       <w:r>
         <w:rPr>
@@ -162,100 +156,111 @@
           <w:sz w:val="26"/>
           <w:szCs w:val="26"/>
         </w:rPr>
-        <w:t>2. Letter of Apology</w:t>
-      </w:r>
-    </w:p>
-    <w:p>
-      <w:pPr>
-        <w:rPr>
-          <w:sz w:val="26"/>
-          <w:szCs w:val="26"/>
-        </w:rPr>
-      </w:pPr>
-      <w:r>
-        <w:rPr>
-          <w:sz w:val="26"/>
-          <w:szCs w:val="26"/>
-        </w:rPr>
-        <w:t>Subject</w:t>
-      </w:r>
-      <w:r>
+        <w:t>Subject: Sorry for the Inconvenience</w:t>
+      </w:r>
+    </w:p>
+    <w:p>
+      <w:pPr>
+        <w:rPr>
+          <w:sz w:val="26"/>
+          <w:szCs w:val="26"/>
+        </w:rPr>
+      </w:pPr>
+      <w:r>
+        <w:rPr>
+          <w:sz w:val="26"/>
+          <w:szCs w:val="26"/>
+        </w:rPr>
+        <w:t>Dear Madam,</w:t>
+      </w:r>
+      <w:r>
+        <w:rPr>
+          <w:sz w:val="26"/>
+          <w:szCs w:val="26"/>
+        </w:rPr>
+        <w:br/>
+        <w:t>I am writing to say sorry for the inconvenience caused during yesterday’s meeting. Because of a sudden technical issue, I could not present the reports on time.</w:t>
+      </w:r>
+    </w:p>
+    <w:p>
+      <w:pPr>
+        <w:rPr>
+          <w:sz w:val="26"/>
+          <w:szCs w:val="26"/>
+        </w:rPr>
+      </w:pPr>
+      <w:r>
+        <w:rPr>
+          <w:sz w:val="26"/>
+          <w:szCs w:val="26"/>
+        </w:rPr>
+        <w:t>I understand the importance of being prepared, and I will make sure this will not happen again.</w:t>
+      </w:r>
+    </w:p>
+    <w:p>
+      <w:pPr>
+        <w:rPr>
+          <w:sz w:val="26"/>
+          <w:szCs w:val="26"/>
+        </w:rPr>
+      </w:pPr>
+      <w:r>
+        <w:rPr>
+          <w:sz w:val="26"/>
+          <w:szCs w:val="26"/>
+        </w:rPr>
+        <w:t>Thank you for understanding.</w:t>
+      </w:r>
+    </w:p>
+    <w:p>
+      <w:pPr>
+        <w:rPr>
+          <w:sz w:val="26"/>
+          <w:szCs w:val="26"/>
+        </w:rPr>
+      </w:pPr>
+      <w:r>
+        <w:rPr>
+          <w:sz w:val="26"/>
+          <w:szCs w:val="26"/>
+        </w:rPr>
+        <w:t>Kind regards,</w:t>
+      </w:r>
+      <w:r>
+        <w:rPr>
+          <w:sz w:val="26"/>
+          <w:szCs w:val="26"/>
+        </w:rPr>
+        <w:br/>
+        <w:t>Varun Mehta</w:t>
+      </w:r>
+    </w:p>
+    <w:p>
+      <w:pPr>
+        <w:rPr>
+          <w:sz w:val="26"/>
+          <w:szCs w:val="26"/>
+        </w:rPr>
+      </w:pPr>
+      <w:r>
+        <w:rPr>
+          <w:sz w:val="26"/>
+          <w:szCs w:val="26"/>
+        </w:rPr>
+        <w:pict w14:anchorId="6320A315">
+          <v:rect id="_x0000_i1206" style="width:0;height:1.5pt" o:hralign="center" o:hrstd="t" o:hr="t" fillcolor="#a0a0a0" stroked="f"/>
+        </w:pict>
+      </w:r>
+    </w:p>
+    <w:p>
+      <w:pPr>
         <w:rPr>
           <w:b/>
           <w:bCs/>
           <w:sz w:val="26"/>
           <w:szCs w:val="26"/>
         </w:rPr>
-        <w:t>:</w:t>
-      </w:r>
-      <w:r>
-        <w:rPr>
-          <w:sz w:val="26"/>
-          <w:szCs w:val="26"/>
-        </w:rPr>
-        <w:t xml:space="preserve"> Apology for the Inconvenience Caused</w:t>
-      </w:r>
-    </w:p>
-    <w:p>
-      <w:pPr>
-        <w:rPr>
-          <w:sz w:val="26"/>
-          <w:szCs w:val="26"/>
-        </w:rPr>
-      </w:pPr>
-      <w:r>
-        <w:rPr>
-          <w:sz w:val="26"/>
-          <w:szCs w:val="26"/>
-        </w:rPr>
-        <w:t>Dear Madam,</w:t>
-      </w:r>
-      <w:r>
-        <w:rPr>
-          <w:sz w:val="26"/>
-          <w:szCs w:val="26"/>
-        </w:rPr>
-        <w:br/>
-        <w:t>I would like to sincerely apologize for the inconvenience caused during yesterday’s meeting. Due to an unexpected technical issue, I was unable to present the reports on time.</w:t>
-      </w:r>
-    </w:p>
-    <w:p>
-      <w:pPr>
-        <w:rPr>
-          <w:sz w:val="26"/>
-          <w:szCs w:val="26"/>
-        </w:rPr>
-      </w:pPr>
-      <w:r>
-        <w:rPr>
-          <w:sz w:val="26"/>
-          <w:szCs w:val="26"/>
-        </w:rPr>
-        <w:t>I understand the importance of punctuality and preparedness, and I assure you that I have already taken steps to avoid such issues in the future. Thank you for your understanding.</w:t>
-      </w:r>
-    </w:p>
-    <w:p>
-      <w:pPr>
-        <w:rPr>
-          <w:sz w:val="26"/>
-          <w:szCs w:val="26"/>
-        </w:rPr>
-      </w:pPr>
-      <w:r>
-        <w:rPr>
-          <w:sz w:val="26"/>
-          <w:szCs w:val="26"/>
-        </w:rPr>
-        <w:t>Kind regards,</w:t>
-      </w:r>
-      <w:r>
-        <w:rPr>
-          <w:sz w:val="26"/>
-          <w:szCs w:val="26"/>
-        </w:rPr>
-        <w:br/>
-        <w:t>Varun</w:t>
-      </w:r>
+      </w:pPr>
       <w:r>
         <w:rPr>
           <w:b/>
@@ -263,66 +268,120 @@
           <w:sz w:val="26"/>
           <w:szCs w:val="26"/>
         </w:rPr>
-        <w:t xml:space="preserve"> </w:t>
-      </w:r>
-      <w:r>
-        <w:rPr>
-          <w:sz w:val="26"/>
-          <w:szCs w:val="26"/>
-        </w:rPr>
-        <w:t>Mehta</w:t>
-      </w:r>
-    </w:p>
-    <w:p>
-      <w:pPr>
-        <w:rPr>
-          <w:sz w:val="26"/>
-          <w:szCs w:val="26"/>
-        </w:rPr>
-      </w:pPr>
-      <w:r>
-        <w:rPr>
-          <w:sz w:val="26"/>
-          <w:szCs w:val="26"/>
-        </w:rPr>
-        <w:pict w14:anchorId="00C2BA15">
-          <v:rect id="_x0000_i1050" style="width:0;height:1.5pt" o:hrstd="t" o:hr="t" fillcolor="#a0a0a0" stroked="f"/>
-        </w:pict>
-      </w:r>
-    </w:p>
-    <w:p>
-      <w:pPr>
+        <w:t>3. Reminder Email</w:t>
+      </w:r>
+    </w:p>
+    <w:p>
+      <w:pPr>
+        <w:rPr>
+          <w:sz w:val="26"/>
+          <w:szCs w:val="26"/>
+        </w:rPr>
+      </w:pPr>
+      <w:r>
         <w:rPr>
           <w:b/>
           <w:bCs/>
           <w:sz w:val="26"/>
           <w:szCs w:val="26"/>
         </w:rPr>
-      </w:pPr>
-      <w:r>
+        <w:t>Subject: Reminder for Pending Documents</w:t>
+      </w:r>
+    </w:p>
+    <w:p>
+      <w:pPr>
+        <w:rPr>
+          <w:sz w:val="26"/>
+          <w:szCs w:val="26"/>
+        </w:rPr>
+      </w:pPr>
+      <w:r>
+        <w:rPr>
+          <w:sz w:val="26"/>
+          <w:szCs w:val="26"/>
+        </w:rPr>
+        <w:t>Dear Team,</w:t>
+      </w:r>
+      <w:r>
+        <w:rPr>
+          <w:sz w:val="26"/>
+          <w:szCs w:val="26"/>
+        </w:rPr>
+        <w:br/>
+        <w:t>Hope you are doing well. This is a small reminder for the documents requested last week for the project review. We need them to continue the next process, so please share them as soon as possible.</w:t>
+      </w:r>
+    </w:p>
+    <w:p>
+      <w:pPr>
+        <w:rPr>
+          <w:sz w:val="26"/>
+          <w:szCs w:val="26"/>
+        </w:rPr>
+      </w:pPr>
+      <w:r>
+        <w:rPr>
+          <w:sz w:val="26"/>
+          <w:szCs w:val="26"/>
+        </w:rPr>
+        <w:t>If you need any help, please let me know.</w:t>
+      </w:r>
+    </w:p>
+    <w:p>
+      <w:pPr>
+        <w:rPr>
+          <w:sz w:val="26"/>
+          <w:szCs w:val="26"/>
+        </w:rPr>
+      </w:pPr>
+      <w:r>
+        <w:rPr>
+          <w:sz w:val="26"/>
+          <w:szCs w:val="26"/>
+        </w:rPr>
+        <w:t xml:space="preserve">Best </w:t>
+      </w:r>
+      <w:r>
+        <w:rPr>
+          <w:sz w:val="26"/>
+          <w:szCs w:val="26"/>
+        </w:rPr>
+        <w:t>Regards,</w:t>
+      </w:r>
+      <w:r>
+        <w:rPr>
+          <w:sz w:val="26"/>
+          <w:szCs w:val="26"/>
+        </w:rPr>
+        <w:br/>
+        <w:t>Varun Mehta</w:t>
+      </w:r>
+    </w:p>
+    <w:p>
+      <w:pPr>
+        <w:rPr>
+          <w:sz w:val="26"/>
+          <w:szCs w:val="26"/>
+        </w:rPr>
+      </w:pPr>
+      <w:r>
+        <w:rPr>
+          <w:sz w:val="26"/>
+          <w:szCs w:val="26"/>
+        </w:rPr>
+        <w:pict w14:anchorId="761D36EA">
+          <v:rect id="_x0000_i1207" style="width:0;height:1.5pt" o:hralign="center" o:hrstd="t" o:hr="t" fillcolor="#a0a0a0" stroked="f"/>
+        </w:pict>
+      </w:r>
+    </w:p>
+    <w:p>
+      <w:pPr>
         <w:rPr>
           <w:b/>
           <w:bCs/>
           <w:sz w:val="26"/>
           <w:szCs w:val="26"/>
         </w:rPr>
-        <w:t>3. Reminder Email</w:t>
-      </w:r>
-    </w:p>
-    <w:p>
-      <w:pPr>
-        <w:rPr>
-          <w:sz w:val="26"/>
-          <w:szCs w:val="26"/>
-        </w:rPr>
-      </w:pPr>
-      <w:r>
-        <w:rPr>
-          <w:sz w:val="26"/>
-          <w:szCs w:val="26"/>
-        </w:rPr>
-        <w:t>Subject</w:t>
-      </w:r>
+      </w:pPr>
       <w:r>
         <w:rPr>
           <w:b/>
@@ -330,76 +389,17 @@
           <w:sz w:val="26"/>
           <w:szCs w:val="26"/>
         </w:rPr>
-        <w:t>:</w:t>
-      </w:r>
-      <w:r>
-        <w:rPr>
-          <w:sz w:val="26"/>
-          <w:szCs w:val="26"/>
-        </w:rPr>
-        <w:t xml:space="preserve"> Gentle Reminder: Pending Document Submission</w:t>
-      </w:r>
-    </w:p>
-    <w:p>
-      <w:pPr>
-        <w:rPr>
-          <w:sz w:val="26"/>
-          <w:szCs w:val="26"/>
-        </w:rPr>
-      </w:pPr>
-      <w:r>
-        <w:rPr>
-          <w:sz w:val="26"/>
-          <w:szCs w:val="26"/>
-        </w:rPr>
-        <w:t>Dear Team,</w:t>
-      </w:r>
-      <w:r>
-        <w:rPr>
-          <w:sz w:val="26"/>
-          <w:szCs w:val="26"/>
-        </w:rPr>
-        <w:br/>
-        <w:t>I hope you are doing well. This is a gentle reminder regarding the documents requested last week for the project review. We need them to proceed with the next steps, so I would appreciate it if you could share them at your earliest convenience.</w:t>
-      </w:r>
-    </w:p>
-    <w:p>
-      <w:pPr>
-        <w:rPr>
-          <w:sz w:val="26"/>
-          <w:szCs w:val="26"/>
-        </w:rPr>
-      </w:pPr>
-      <w:r>
-        <w:rPr>
-          <w:sz w:val="26"/>
-          <w:szCs w:val="26"/>
-        </w:rPr>
-        <w:t>Please let me know if you need any assistance.</w:t>
-      </w:r>
-    </w:p>
-    <w:p>
-      <w:pPr>
-        <w:rPr>
-          <w:sz w:val="26"/>
-          <w:szCs w:val="26"/>
-        </w:rPr>
-      </w:pPr>
-      <w:r>
-        <w:rPr>
-          <w:sz w:val="26"/>
-          <w:szCs w:val="26"/>
-        </w:rPr>
-        <w:t>Regards,</w:t>
-      </w:r>
-      <w:r>
-        <w:rPr>
-          <w:sz w:val="26"/>
-          <w:szCs w:val="26"/>
-        </w:rPr>
-        <w:br/>
-        <w:t>Varun</w:t>
-      </w:r>
+        <w:lastRenderedPageBreak/>
+        <w:t>4. Quotation Email</w:t>
+      </w:r>
+    </w:p>
+    <w:p>
+      <w:pPr>
+        <w:rPr>
+          <w:sz w:val="26"/>
+          <w:szCs w:val="26"/>
+        </w:rPr>
+      </w:pPr>
       <w:r>
         <w:rPr>
           <w:b/>
@@ -407,67 +407,105 @@
           <w:sz w:val="26"/>
           <w:szCs w:val="26"/>
         </w:rPr>
-        <w:t xml:space="preserve"> </w:t>
-      </w:r>
-      <w:r>
-        <w:rPr>
-          <w:sz w:val="26"/>
-          <w:szCs w:val="26"/>
-        </w:rPr>
-        <w:t>Mehta</w:t>
-      </w:r>
-    </w:p>
-    <w:p>
-      <w:pPr>
-        <w:rPr>
-          <w:sz w:val="26"/>
-          <w:szCs w:val="26"/>
-        </w:rPr>
-      </w:pPr>
-      <w:r>
-        <w:rPr>
-          <w:sz w:val="26"/>
-          <w:szCs w:val="26"/>
-        </w:rPr>
-        <w:pict w14:anchorId="49695E37">
-          <v:rect id="_x0000_i1051" style="width:0;height:1.5pt" o:hrstd="t" o:hr="t" fillcolor="#a0a0a0" stroked="f"/>
-        </w:pict>
-      </w:r>
-    </w:p>
-    <w:p>
-      <w:pPr>
+        <w:t xml:space="preserve">Subject: Quotation </w:t>
+      </w:r>
+      <w:r>
         <w:rPr>
           <w:b/>
           <w:bCs/>
           <w:sz w:val="26"/>
           <w:szCs w:val="26"/>
         </w:rPr>
-      </w:pPr>
-      <w:r>
+        <w:t>Email</w:t>
+      </w:r>
+    </w:p>
+    <w:p>
+      <w:pPr>
+        <w:rPr>
+          <w:sz w:val="26"/>
+          <w:szCs w:val="26"/>
+        </w:rPr>
+      </w:pPr>
+      <w:r>
+        <w:rPr>
+          <w:sz w:val="26"/>
+          <w:szCs w:val="26"/>
+        </w:rPr>
+        <w:t>Dear Madam,</w:t>
+      </w:r>
+      <w:r>
+        <w:rPr>
+          <w:sz w:val="26"/>
+          <w:szCs w:val="26"/>
+        </w:rPr>
+        <w:br/>
+        <w:t>Thank you for showing interest in our services. As you requested, I have attached the quotation for the products. The file includes prices, terms, and delivery details.</w:t>
+      </w:r>
+    </w:p>
+    <w:p>
+      <w:pPr>
+        <w:rPr>
+          <w:sz w:val="26"/>
+          <w:szCs w:val="26"/>
+        </w:rPr>
+      </w:pPr>
+      <w:r>
+        <w:rPr>
+          <w:sz w:val="26"/>
+          <w:szCs w:val="26"/>
+        </w:rPr>
+        <w:t>If you have any questions or need changes, please feel free to contact me. I will be happy to help.</w:t>
+      </w:r>
+    </w:p>
+    <w:p>
+      <w:pPr>
+        <w:rPr>
+          <w:sz w:val="26"/>
+          <w:szCs w:val="26"/>
+        </w:rPr>
+      </w:pPr>
+      <w:r>
+        <w:rPr>
+          <w:sz w:val="26"/>
+          <w:szCs w:val="26"/>
+        </w:rPr>
+        <w:t>Sincerely,</w:t>
+      </w:r>
+      <w:r>
+        <w:rPr>
+          <w:sz w:val="26"/>
+          <w:szCs w:val="26"/>
+        </w:rPr>
+        <w:br/>
+        <w:t>Varun Mehta</w:t>
+      </w:r>
+    </w:p>
+    <w:p>
+      <w:pPr>
+        <w:rPr>
+          <w:sz w:val="26"/>
+          <w:szCs w:val="26"/>
+        </w:rPr>
+      </w:pPr>
+      <w:r>
+        <w:rPr>
+          <w:sz w:val="26"/>
+          <w:szCs w:val="26"/>
+        </w:rPr>
+        <w:pict w14:anchorId="59D0AA7D">
+          <v:rect id="_x0000_i1208" style="width:0;height:1.5pt" o:hralign="center" o:hrstd="t" o:hr="t" fillcolor="#a0a0a0" stroked="f"/>
+        </w:pict>
+      </w:r>
+    </w:p>
+    <w:p>
+      <w:pPr>
         <w:rPr>
           <w:b/>
           <w:bCs/>
           <w:sz w:val="26"/>
           <w:szCs w:val="26"/>
         </w:rPr>
-        <w:lastRenderedPageBreak/>
-        <w:t>4. Quotation Email</w:t>
-      </w:r>
-    </w:p>
-    <w:p>
-      <w:pPr>
-        <w:rPr>
-          <w:sz w:val="26"/>
-          <w:szCs w:val="26"/>
-        </w:rPr>
-      </w:pPr>
-      <w:r>
-        <w:rPr>
-          <w:sz w:val="26"/>
-          <w:szCs w:val="26"/>
-        </w:rPr>
-        <w:t>Subject</w:t>
-      </w:r>
+      </w:pPr>
       <w:r>
         <w:rPr>
           <w:b/>
@@ -475,76 +513,16 @@
           <w:sz w:val="26"/>
           <w:szCs w:val="26"/>
         </w:rPr>
-        <w:t>:</w:t>
-      </w:r>
-      <w:r>
-        <w:rPr>
-          <w:sz w:val="26"/>
-          <w:szCs w:val="26"/>
-        </w:rPr>
-        <w:t xml:space="preserve"> Submission of Quotation for Your Requirement</w:t>
-      </w:r>
-    </w:p>
-    <w:p>
-      <w:pPr>
-        <w:rPr>
-          <w:sz w:val="26"/>
-          <w:szCs w:val="26"/>
-        </w:rPr>
-      </w:pPr>
-      <w:r>
-        <w:rPr>
-          <w:sz w:val="26"/>
-          <w:szCs w:val="26"/>
-        </w:rPr>
-        <w:t>Dear Sir/Madam,</w:t>
-      </w:r>
-      <w:r>
-        <w:rPr>
-          <w:sz w:val="26"/>
-          <w:szCs w:val="26"/>
-        </w:rPr>
-        <w:br/>
-        <w:t>Thank you for considering our services. As requested, please find attached the quotation for the products/services you inquired about. The quotation includes detailed pricing, terms, and delivery timelines.</w:t>
-      </w:r>
-    </w:p>
-    <w:p>
-      <w:pPr>
-        <w:rPr>
-          <w:sz w:val="26"/>
-          <w:szCs w:val="26"/>
-        </w:rPr>
-      </w:pPr>
-      <w:r>
-        <w:rPr>
-          <w:sz w:val="26"/>
-          <w:szCs w:val="26"/>
-        </w:rPr>
-        <w:t>If you have any questions or require adjustments, feel free to contact me. I will be happy to assist.</w:t>
-      </w:r>
-    </w:p>
-    <w:p>
-      <w:pPr>
-        <w:rPr>
-          <w:sz w:val="26"/>
-          <w:szCs w:val="26"/>
-        </w:rPr>
-      </w:pPr>
-      <w:r>
-        <w:rPr>
-          <w:sz w:val="26"/>
-          <w:szCs w:val="26"/>
-        </w:rPr>
-        <w:t>Sincerely,</w:t>
-      </w:r>
-      <w:r>
-        <w:rPr>
-          <w:sz w:val="26"/>
-          <w:szCs w:val="26"/>
-        </w:rPr>
-        <w:br/>
-        <w:t>Varun</w:t>
-      </w:r>
+        <w:t>5. Request for Status Update Email</w:t>
+      </w:r>
+    </w:p>
+    <w:p>
+      <w:pPr>
+        <w:rPr>
+          <w:sz w:val="26"/>
+          <w:szCs w:val="26"/>
+        </w:rPr>
+      </w:pPr>
       <w:r>
         <w:rPr>
           <w:b/>
@@ -552,81 +530,7 @@
           <w:sz w:val="26"/>
           <w:szCs w:val="26"/>
         </w:rPr>
-        <w:t xml:space="preserve"> </w:t>
-      </w:r>
-      <w:r>
-        <w:rPr>
-          <w:sz w:val="26"/>
-          <w:szCs w:val="26"/>
-        </w:rPr>
-        <w:t>Mehta</w:t>
-      </w:r>
-    </w:p>
-    <w:p>
-      <w:pPr>
-        <w:rPr>
-          <w:sz w:val="26"/>
-          <w:szCs w:val="26"/>
-        </w:rPr>
-      </w:pPr>
-      <w:r>
-        <w:rPr>
-          <w:sz w:val="26"/>
-          <w:szCs w:val="26"/>
-        </w:rPr>
-        <w:pict w14:anchorId="6A5052B9">
-          <v:rect id="_x0000_i1052" style="width:0;height:1.5pt" o:hrstd="t" o:hr="t" fillcolor="#a0a0a0" stroked="f"/>
-        </w:pict>
-      </w:r>
-    </w:p>
-    <w:p>
-      <w:pPr>
-        <w:rPr>
-          <w:b/>
-          <w:bCs/>
-          <w:sz w:val="26"/>
-          <w:szCs w:val="26"/>
-        </w:rPr>
-      </w:pPr>
-      <w:r>
-        <w:rPr>
-          <w:b/>
-          <w:bCs/>
-          <w:sz w:val="26"/>
-          <w:szCs w:val="26"/>
-        </w:rPr>
-        <w:t>5. Email Asking for a Status Update</w:t>
-      </w:r>
-    </w:p>
-    <w:p>
-      <w:pPr>
-        <w:rPr>
-          <w:sz w:val="26"/>
-          <w:szCs w:val="26"/>
-        </w:rPr>
-      </w:pPr>
-      <w:r>
-        <w:rPr>
-          <w:sz w:val="26"/>
-          <w:szCs w:val="26"/>
-        </w:rPr>
-        <w:t>Subject</w:t>
-      </w:r>
-      <w:r>
-        <w:rPr>
-          <w:b/>
-          <w:bCs/>
-          <w:sz w:val="26"/>
-          <w:szCs w:val="26"/>
-        </w:rPr>
-        <w:t>:</w:t>
-      </w:r>
-      <w:r>
-        <w:rPr>
-          <w:sz w:val="26"/>
-          <w:szCs w:val="26"/>
-        </w:rPr>
-        <w:t xml:space="preserve"> Request for Status Update on Submitted Application</w:t>
+        <w:t>Subject: Status Update Request</w:t>
       </w:r>
     </w:p>
     <w:p>
@@ -649,22 +553,22 @@
           <w:szCs w:val="26"/>
         </w:rPr>
         <w:br/>
-        <w:t>I hope you are doing well. I am writing to request an update regarding the application I submitted on [date]. As the next phase of the project depends on your confirmation, an update would be greatly appreciated.</w:t>
-      </w:r>
-    </w:p>
-    <w:p>
-      <w:pPr>
-        <w:rPr>
-          <w:sz w:val="26"/>
-          <w:szCs w:val="26"/>
-        </w:rPr>
-      </w:pPr>
-      <w:r>
-        <w:rPr>
-          <w:sz w:val="26"/>
-          <w:szCs w:val="26"/>
-        </w:rPr>
-        <w:t>Kindly let me know if any further information is required from my side.</w:t>
+        <w:t>Hope you are doing well. I am writing to kindly ask about the status of the application I submitted on 08-11-2025. We need the update to continue the next step of the project.</w:t>
+      </w:r>
+    </w:p>
+    <w:p>
+      <w:pPr>
+        <w:rPr>
+          <w:sz w:val="26"/>
+          <w:szCs w:val="26"/>
+        </w:rPr>
+      </w:pPr>
+      <w:r>
+        <w:rPr>
+          <w:sz w:val="26"/>
+          <w:szCs w:val="26"/>
+        </w:rPr>
+        <w:t>Please let me know if you need any more information from my side.</w:t>
       </w:r>
     </w:p>
     <w:p>
@@ -681,37 +585,28 @@
         </w:rPr>
         <w:t>Thank you for your time.</w:t>
       </w:r>
+    </w:p>
+    <w:p>
+      <w:pPr>
+        <w:rPr>
+          <w:sz w:val="26"/>
+          <w:szCs w:val="26"/>
+        </w:rPr>
+      </w:pPr>
+      <w:r>
+        <w:rPr>
+          <w:sz w:val="26"/>
+          <w:szCs w:val="26"/>
+        </w:rPr>
+        <w:t>Best regards,</w:t>
+      </w:r>
       <w:r>
         <w:rPr>
           <w:sz w:val="26"/>
           <w:szCs w:val="26"/>
         </w:rPr>
         <w:br/>
-        <w:t>Best regards,</w:t>
-      </w:r>
-      <w:r>
-        <w:rPr>
-          <w:sz w:val="26"/>
-          <w:szCs w:val="26"/>
-        </w:rPr>
-        <w:br/>
-        <w:t>Varun</w:t>
-      </w:r>
-      <w:r>
-        <w:rPr>
-          <w:b/>
-          <w:bCs/>
-          <w:sz w:val="26"/>
-          <w:szCs w:val="26"/>
-        </w:rPr>
-        <w:t xml:space="preserve"> </w:t>
-      </w:r>
-      <w:r>
-        <w:rPr>
-          <w:sz w:val="26"/>
-          <w:szCs w:val="26"/>
-        </w:rPr>
-        <w:t>Mehta</w:t>
+        <w:t>Varun Mehta</w:t>
       </w:r>
     </w:p>
     <w:p>

</xml_diff>